<commit_message>
Added info on remotes
</commit_message>
<xml_diff>
--- a/ComoEEG-NN_README.docx
+++ b/ComoEEG-NN_README.docx
@@ -4,35 +4,24 @@
   <w:body>
     <w:p>
       <w:r>
-        <w:t>*There are two repositories for my work – ComoEEG-NN-MATLAB and ComoEEG-NN_PYTHON</w:t>
+        <w:t>*There are two remotes: the origin, which is my UMN Github. There is also the personal, which is my personal github.</w:t>
       </w:r>
       <w:bookmarkStart w:id="0" w:name="_GoBack"/>
       <w:bookmarkEnd w:id="0"/>
     </w:p>
     <w:p>
       <w:r>
+        <w:t>*There are two repositories for my work – ComoEEG-NN-MATLAB and ComoEEG-NN_PYTHON</w:t>
+      </w:r>
+    </w:p>
+    <w:p>
+      <w:r>
         <w:t>ComoEEG-NN-MATLAB:</w:t>
       </w:r>
     </w:p>
     <w:p>
       <w:r>
-        <w:t xml:space="preserve">Master Branch stores original code. N of M branches </w:t>
-      </w:r>
-      <w:proofErr w:type="gramStart"/>
-      <w:r>
-        <w:t>off of</w:t>
-      </w:r>
-      <w:proofErr w:type="gramEnd"/>
-      <w:r>
-        <w:t xml:space="preserve"> master and stores n of m postprocessing code and repaired original model - balanced psd sample. Confusion branches </w:t>
-      </w:r>
-      <w:proofErr w:type="gramStart"/>
-      <w:r>
-        <w:t>off of</w:t>
-      </w:r>
-      <w:proofErr w:type="gramEnd"/>
-      <w:r>
-        <w:t xml:space="preserve"> the master with added TN/FP/TP/FN calculations</w:t>
+        <w:t>Master Branch stores original code. N of M branches off of master and stores n of m postprocessing code and repaired original model - balanced psd sample. Confusion branches off of the master with added TN/FP/TP/FN calculations</w:t>
       </w:r>
       <w:r>
         <w:t xml:space="preserve"> to the neural network</w:t>
@@ -62,67 +51,19 @@
         <w:t xml:space="preserve"> (each t-step in the 20s retained)</w:t>
       </w:r>
       <w:r>
-        <w:t xml:space="preserve">. Lda_classifier branches off of boosting and stores code for 176 feature power spectral and </w:t>
-      </w:r>
-      <w:proofErr w:type="gramStart"/>
-      <w:r>
-        <w:t>an</w:t>
-      </w:r>
-      <w:proofErr w:type="gramEnd"/>
-      <w:r>
-        <w:t xml:space="preserve"> lda classifier lda_classifier_optimized branches off of lda_classifier and stores code for a hyperparameter-optmized classifier. Boosting_noroc branches </w:t>
-      </w:r>
-      <w:proofErr w:type="gramStart"/>
-      <w:r>
-        <w:t>off of</w:t>
-      </w:r>
-      <w:proofErr w:type="gramEnd"/>
-      <w:r>
-        <w:t xml:space="preserve"> boosting and stores the boosting results after taking the n highest power interictals, where n is the number of ictals. In </w:t>
-      </w:r>
-      <w:proofErr w:type="gramStart"/>
-      <w:r>
-        <w:t>all of</w:t>
-      </w:r>
-      <w:proofErr w:type="gramEnd"/>
-      <w:r>
-        <w:t xml:space="preserve"> the 176 feature PSDs, you have the option to switch into full 2640 features by just uncommenting a couple lines.</w:t>
-      </w:r>
-      <w:r>
-        <w:t xml:space="preserve"> LSTM_in_boosted branches off of boosting_noroc and stores an LSTM NN trained on series for within the </w:t>
-      </w:r>
-      <w:proofErr w:type="gramStart"/>
-      <w:r>
-        <w:t>high power</w:t>
-      </w:r>
-      <w:proofErr w:type="gramEnd"/>
-      <w:r>
-        <w:t xml:space="preserve"> segment. </w:t>
-      </w:r>
-      <w:r>
-        <w:t xml:space="preserve">time_and_sgram branches </w:t>
-      </w:r>
-      <w:proofErr w:type="gramStart"/>
-      <w:r>
-        <w:t>off of</w:t>
-      </w:r>
-      <w:proofErr w:type="gramEnd"/>
-      <w:r>
-        <w:t xml:space="preserve"> boosting_noroc and stores additional time differential and spectrogram processing. </w:t>
+        <w:t>. Lda_classifier branches off of boosting and stores code for 176 feature power spectral and an lda classifier lda_classifier_optimized branches off of lda_classifier and stores code for a hyperparameter-optmized classifier. Boosting_noroc branches off of boosting and stores the boosting results after taking the n highest power interictals, where n is the number of ictals. In all of the 176 feature PSDs, you have the option to switch into full 2640 features by just uncommenting a couple lines.</w:t>
+      </w:r>
+      <w:r>
+        <w:t xml:space="preserve"> LSTM_in_boosted branches off of boosting_noroc and stores an LSTM NN trained on series for within the high power segment. </w:t>
+      </w:r>
+      <w:r>
+        <w:t xml:space="preserve">time_and_sgram branches off of boosting_noroc and stores additional time differential and spectrogram processing. </w:t>
       </w:r>
       <w:r>
         <w:t xml:space="preserve">This is the first part of CNN V1. </w:t>
       </w:r>
       <w:r>
-        <w:t xml:space="preserve">CNN_V2 branches </w:t>
-      </w:r>
-      <w:proofErr w:type="gramStart"/>
-      <w:r>
-        <w:t>off of</w:t>
-      </w:r>
-      <w:proofErr w:type="gramEnd"/>
-      <w:r>
-        <w:t xml:space="preserve"> tdif_and_sgram and stored the matlab preprocessing for a CNN</w:t>
+        <w:t>CNN_V2 branches off of tdif_and_sgram and stored the matlab preprocessing for a CNN</w:t>
       </w:r>
       <w:r>
         <w:t xml:space="preserve"> – updated multitaper and same color range</w:t>
@@ -137,29 +78,13 @@
         <w:t xml:space="preserve">It also changes to 1 FC at the end and redoes the order of the time difference to right before the spectrogram instead of before finding the points. </w:t>
       </w:r>
       <w:r>
-        <w:t xml:space="preserve">CNN_V3 branches </w:t>
-      </w:r>
-      <w:proofErr w:type="gramStart"/>
-      <w:r>
-        <w:t>off of</w:t>
-      </w:r>
-      <w:proofErr w:type="gramEnd"/>
-      <w:r>
-        <w:t xml:space="preserve"> CNN_V2 and stores </w:t>
+        <w:t xml:space="preserve">CNN_V3 branches off of CNN_V2 and stores </w:t>
       </w:r>
       <w:r>
         <w:t xml:space="preserve">code for spectrograms outputted in a binary data file format. </w:t>
       </w:r>
       <w:r>
-        <w:t xml:space="preserve">CNN V4 branches </w:t>
-      </w:r>
-      <w:proofErr w:type="gramStart"/>
-      <w:r>
-        <w:t>off of</w:t>
-      </w:r>
-      <w:proofErr w:type="gramEnd"/>
-      <w:r>
-        <w:t xml:space="preserve"> tdif_and_sgram – no changes here</w:t>
+        <w:t>CNN V4 branches off of tdif_and_sgram – no changes here</w:t>
       </w:r>
       <w:r>
         <w:t xml:space="preserve"> but changes in its Python NN (CNN_V4)</w:t>
@@ -168,15 +93,7 @@
         <w:t>.</w:t>
       </w:r>
       <w:r>
-        <w:t xml:space="preserve"> CNN_V5 branches </w:t>
-      </w:r>
-      <w:proofErr w:type="gramStart"/>
-      <w:r>
-        <w:t>off of</w:t>
-      </w:r>
-      <w:proofErr w:type="gramEnd"/>
-      <w:r>
-        <w:t xml:space="preserve"> CNN_V4 and has an added spatial difference processing – changes to the first script.</w:t>
+        <w:t xml:space="preserve"> CNN_V5 branches off of CNN_V4 and has an added spatial difference processing – changes to the first script.</w:t>
       </w:r>
     </w:p>
     <w:p>
@@ -210,15 +127,7 @@
         <w:t>.</w:t>
       </w:r>
       <w:r>
-        <w:t xml:space="preserve"> CNN V4 branches </w:t>
-      </w:r>
-      <w:proofErr w:type="gramStart"/>
-      <w:r>
-        <w:t>off of</w:t>
-      </w:r>
-      <w:proofErr w:type="gramEnd"/>
-      <w:r>
-        <w:t xml:space="preserve"> master and stores the NN for CNN V4 – added data augmentation. </w:t>
+        <w:t xml:space="preserve"> CNN V4 branches off of master and stores the NN for CNN V4 – added data augmentation. </w:t>
       </w:r>
       <w:r>
         <w:t>CNN_V5 has no big changes (but changes in the MATLAB portion)</w:t>
@@ -266,6 +175,7 @@
     </w:p>
     <w:p>
       <w:r>
+        <w:lastRenderedPageBreak/>
         <w:t xml:space="preserve">CNN V5 </w:t>
       </w:r>
       <w:r>

</xml_diff>